<commit_message>
MANUALES Y CASOS DE PRUEBAS
</commit_message>
<xml_diff>
--- a/RAGS/assets/_docs/trimestre_3/04_doc_pruebas/PRUEBAS.docx
+++ b/RAGS/assets/_docs/trimestre_3/04_doc_pruebas/PRUEBAS.docx
@@ -648,13 +648,7 @@
         <w:t>Caso de prueba:</w:t>
       </w:r>
       <w:r>
-        <w:t xml:space="preserve"> Un conjunto de pasos y resultados esperados que se crean a partir de los requisitos del</w:t>
-      </w:r>
-      <w:r>
-        <w:t xml:space="preserve"> </w:t>
-      </w:r>
-      <w:r>
-        <w:t>software que se va a probar.</w:t>
+        <w:t xml:space="preserve"> Un conjunto de pasos y resultados esperados que se crean a partir de los requisitos del software que se va a probar.</w:t>
       </w:r>
     </w:p>
     <w:p>
@@ -676,13 +670,7 @@
         <w:t>Pruebas de regresión:</w:t>
       </w:r>
       <w:r>
-        <w:t xml:space="preserve"> una recopilación de casos de prueba que se utilizan para realizar una regresión sobre</w:t>
-      </w:r>
-      <w:r>
-        <w:t xml:space="preserve"> </w:t>
-      </w:r>
-      <w:r>
-        <w:t>áreas de producto funcionales</w:t>
+        <w:t xml:space="preserve"> una recopilación de casos de prueba que se utilizan para realizar una regresión sobre áreas de producto funcionales</w:t>
       </w:r>
     </w:p>
     <w:p>
@@ -693,13 +681,7 @@
         <w:t>Defecto:</w:t>
       </w:r>
       <w:r>
-        <w:t xml:space="preserve"> El defecto se encuentra en algún componente del sistema. Es la imperfección de un componente</w:t>
-      </w:r>
-      <w:r>
-        <w:t xml:space="preserve"> </w:t>
-      </w:r>
-      <w:r>
-        <w:t>causado por un error.</w:t>
+        <w:t xml:space="preserve"> El defecto se encuentra en algún componente del sistema. Es la imperfección de un componente causado por un error.</w:t>
       </w:r>
     </w:p>
     <w:p>
@@ -710,13 +692,7 @@
         <w:t>Falla:</w:t>
       </w:r>
       <w:r>
-        <w:t xml:space="preserve"> Es la manifestación visible de un defecto. Si un defecto es encontrado durante la ejecución de una</w:t>
-      </w:r>
-      <w:r>
-        <w:t xml:space="preserve"> </w:t>
-      </w:r>
-      <w:r>
-        <w:t>aplicación entonces va a producir un fallo.</w:t>
+        <w:t xml:space="preserve"> Es la manifestación visible de un defecto. Si un defecto es encontrado durante la ejecución de una aplicación entonces va a producir un fallo.</w:t>
       </w:r>
     </w:p>
     <w:p>
@@ -730,19 +706,7 @@
     </w:p>
     <w:p>
       <w:r>
-        <w:t>El Caso de prueba es la unidad más pequeña del plan de prueba, en ella se incluye una descripción de las</w:t>
-      </w:r>
-      <w:r>
-        <w:t xml:space="preserve"> </w:t>
-      </w:r>
-      <w:r>
-        <w:t>acciones y los parámetros necesarios para lograr y verificar el comportamiento esperado de una función en</w:t>
-      </w:r>
-      <w:r>
-        <w:t xml:space="preserve"> </w:t>
-      </w:r>
-      <w:r>
-        <w:t>particular o la parte del software probado.</w:t>
+        <w:t>El Caso de prueba es la unidad más pequeña del plan de prueba, en ella se incluye una descripción de las acciones y los parámetros necesarios para lograr y verificar el comportamiento esperado de una función en particular o la parte del software probado.</w:t>
       </w:r>
     </w:p>
     <w:p>
@@ -783,10 +747,7 @@
     </w:p>
     <w:p>
       <w:r>
-        <w:t>E</w:t>
-      </w:r>
-      <w:r>
-        <w:t>jecuten</w:t>
+        <w:t>Ejecuten</w:t>
       </w:r>
     </w:p>
     <w:p>
@@ -806,19 +767,7 @@
       </w:r>
       <w:proofErr w:type="spellEnd"/>
       <w:r>
-        <w:t xml:space="preserve"> historia de usuario o requerimiento está asociado el</w:t>
-      </w:r>
-      <w:r>
-        <w:t xml:space="preserve"> </w:t>
-      </w:r>
-      <w:r>
-        <w:t>caso de</w:t>
-      </w:r>
-      <w:r>
-        <w:t xml:space="preserve"> </w:t>
-      </w:r>
-      <w:r>
-        <w:t>prueba.</w:t>
+        <w:t xml:space="preserve"> historia de usuario o requerimiento está asociado el caso de prueba.</w:t>
       </w:r>
     </w:p>
     <w:p>
@@ -828,24 +777,12 @@
     </w:p>
     <w:p>
       <w:r>
-        <w:t>-</w:t>
-      </w:r>
-      <w:r>
-        <w:t xml:space="preserve"> Positivos: Pruebas destinadas a verificar el funcionamiento correcto de la funcionalidad utilizando</w:t>
-      </w:r>
-      <w:r>
-        <w:t xml:space="preserve"> </w:t>
-      </w:r>
-      <w:r>
-        <w:t>el formato de entrada correcto:</w:t>
-      </w:r>
-    </w:p>
-    <w:p>
-      <w:r>
-        <w:t>-</w:t>
-      </w:r>
-      <w:r>
-        <w:t xml:space="preserve"> Por ejemplo verificar los formatos de correos electrónicos: </w:t>
+        <w:t>- Positivos: Pruebas destinadas a verificar el funcionamiento correcto de la funcionalidad utilizando el formato de entrada correcto:</w:t>
+      </w:r>
+    </w:p>
+    <w:p>
+      <w:r>
+        <w:t xml:space="preserve">- Por ejemplo verificar los formatos de correos electrónicos: </w:t>
       </w:r>
       <w:proofErr w:type="gramStart"/>
       <w:r>
@@ -853,13 +790,7 @@
       </w:r>
       <w:proofErr w:type="gramEnd"/>
       <w:r>
-        <w:t xml:space="preserve"> permitidas, caracteres</w:t>
-      </w:r>
-      <w:r>
-        <w:t xml:space="preserve"> </w:t>
-      </w:r>
-      <w:r>
-        <w:t>especiales permitidos, números,)</w:t>
+        <w:t xml:space="preserve"> permitidas, caracteres especiales permitidos, números,)</w:t>
       </w:r>
     </w:p>
     <w:p/>
@@ -872,13 +803,7 @@
         </w:numPr>
       </w:pPr>
       <w:r>
-        <w:t>Negativos: Pruebas destinadas a verificar el funcionamiento correcto de la funcionalidad utilizando</w:t>
-      </w:r>
-      <w:r>
-        <w:t xml:space="preserve"> </w:t>
-      </w:r>
-      <w:r>
-        <w:t>el formato de entrada incorrecto, esperando como resultado un mensaje de error.</w:t>
+        <w:t>Negativos: Pruebas destinadas a verificar el funcionamiento correcto de la funcionalidad utilizando el formato de entrada incorrecto, esperando como resultado un mensaje de error.</w:t>
       </w:r>
     </w:p>
     <w:p>
@@ -890,19 +815,7 @@
         </w:numPr>
       </w:pPr>
       <w:r>
-        <w:t xml:space="preserve"> Por ejemplo, verificar los formatos de correos electrónicos: (caracteres especiales que no</w:t>
-      </w:r>
-      <w:r>
-        <w:t xml:space="preserve"> </w:t>
-      </w:r>
-      <w:r>
-        <w:t>están permitidos) se debe validar que mediante mensajes informativos se tenga</w:t>
-      </w:r>
-      <w:r>
-        <w:t xml:space="preserve"> </w:t>
-      </w:r>
-      <w:r>
-        <w:t>conocimiento de la falla.</w:t>
+        <w:t xml:space="preserve"> Por ejemplo, verificar los formatos de correos electrónicos: (caracteres especiales que no están permitidos) se debe validar que mediante mensajes informativos se tenga conocimiento de la falla.</w:t>
       </w:r>
     </w:p>
     <w:p>
@@ -915,21 +828,12 @@
       </w:pPr>
       <w:r>
         <w:lastRenderedPageBreak/>
-        <w:t>Valor límite: Pruebas destinadas a verificar el funcionamiento correcto de la funcionalidad</w:t>
-      </w:r>
-      <w:r>
-        <w:t xml:space="preserve"> </w:t>
-      </w:r>
-      <w:r>
-        <w:t>utilizando formatos permitidos y no permitidos.</w:t>
-      </w:r>
-    </w:p>
-    <w:p>
-      <w:r>
-        <w:t>-</w:t>
-      </w:r>
-      <w:r>
-        <w:t xml:space="preserve"> Por </w:t>
+        <w:t>Valor límite: Pruebas destinadas a verificar el funcionamiento correcto de la funcionalidad utilizando formatos permitidos y no permitidos.</w:t>
+      </w:r>
+    </w:p>
+    <w:p>
+      <w:r>
+        <w:t xml:space="preserve">- Por </w:t>
       </w:r>
       <w:proofErr w:type="gramStart"/>
       <w:r>
@@ -937,13 +841,7 @@
       </w:r>
       <w:proofErr w:type="gramEnd"/>
       <w:r>
-        <w:t xml:space="preserve"> verificar los formatos de correos electrónicos: si se tiene contemplado que en</w:t>
-      </w:r>
-      <w:r>
-        <w:t xml:space="preserve"> </w:t>
-      </w:r>
-      <w:r>
-        <w:t>el campo de correo el número de caracteres no supere los 20 dígitos antes del símbolo @</w:t>
+        <w:t xml:space="preserve"> verificar los formatos de correos electrónicos: si se tiene contemplado que en el campo de correo el número de caracteres no supere los 20 dígitos antes del símbolo @</w:t>
       </w:r>
     </w:p>
     <w:p>
@@ -958,13 +856,7 @@
     </w:p>
     <w:p>
       <w:r>
-        <w:t>Es importante tener claro que cuando se modifique, actualice o se incluyan mejoras a unas historias de usuario,</w:t>
-      </w:r>
-      <w:r>
-        <w:t xml:space="preserve"> </w:t>
-      </w:r>
-      <w:r>
-        <w:t>los casos de prueba relacionados con esas historias de usuario también deben ser actualizados.</w:t>
+        <w:t>Es importante tener claro que cuando se modifique, actualice o se incluyan mejoras a unas historias de usuario, los casos de prueba relacionados con esas historias de usuario también deben ser actualizados.</w:t>
       </w:r>
     </w:p>
     <w:p>
@@ -974,78 +866,18 @@
     </w:p>
     <w:p>
       <w:r>
-        <w:t>Los criterios de aceptación son fundamentales para establecer la utilidad y calidad de un caso de prueba y así</w:t>
-      </w:r>
-      <w:r>
-        <w:t xml:space="preserve"> </w:t>
-      </w:r>
-      <w:r>
-        <w:t>como un caso de uso se elabora alrededor del objetivo, los casos de prueba se elaboran alrededor de los</w:t>
-      </w:r>
-      <w:r>
-        <w:t xml:space="preserve"> </w:t>
-      </w:r>
-      <w:r>
-        <w:t>criterios de aceptación.</w:t>
-      </w:r>
-    </w:p>
-    <w:p>
-      <w:r>
-        <w:t>Los criterios de aceptación ayudan a los miembros del equipo (usuarios y técnicos) a establecer que es lo</w:t>
-      </w:r>
-      <w:r>
-        <w:t xml:space="preserve"> </w:t>
-      </w:r>
-      <w:r>
-        <w:t>importante para validar, verificar y aceptar cuando el requerimiento esté implementado en software como un</w:t>
-      </w:r>
-      <w:r>
-        <w:t xml:space="preserve"> </w:t>
-      </w:r>
-      <w:r>
-        <w:t>sistema o aplicativo, por eso los criterios no deben limitarse a revisar el comportamiento, sin problemas camino feliz – sino que deben enfocarse en guiar al usuario para identificar los momentos o escenarios</w:t>
-      </w:r>
-      <w:r>
-        <w:t xml:space="preserve"> </w:t>
-      </w:r>
-      <w:r>
-        <w:t>cuando las cosas podrían no funcionar según lo previsto (excepciones o validaciones importantes) y que por</w:t>
-      </w:r>
-      <w:r>
-        <w:t xml:space="preserve"> </w:t>
-      </w:r>
-      <w:r>
-        <w:t>tanto deben ser verificados en las pruebas usando los criterios de aceptación.</w:t>
+        <w:t>Los criterios de aceptación son fundamentales para establecer la utilidad y calidad de un caso de prueba y así como un caso de uso se elabora alrededor del objetivo, los casos de prueba se elaboran alrededor de los criterios de aceptación.</w:t>
+      </w:r>
+    </w:p>
+    <w:p>
+      <w:r>
+        <w:t>Los criterios de aceptación ayudan a los miembros del equipo (usuarios y técnicos) a establecer que es lo importante para validar, verificar y aceptar cuando el requerimiento esté implementado en software como un sistema o aplicativo, por eso los criterios no deben limitarse a revisar el comportamiento, sin problemas camino feliz – sino que deben enfocarse en guiar al usuario para identificar los momentos o escenarios cuando las cosas podrían no funcionar según lo previsto (excepciones o validaciones importantes) y que por tanto deben ser verificados en las pruebas usando los criterios de aceptación.</w:t>
       </w:r>
     </w:p>
     <w:p>
       <w:r>
         <w:lastRenderedPageBreak/>
-        <w:t>El principal y más importante de los criterios de aceptación es el que valida y verifica el escenario del caso de</w:t>
-      </w:r>
-      <w:r>
-        <w:t xml:space="preserve"> </w:t>
-      </w:r>
-      <w:r>
-        <w:t>prueba y su objetivo específico, además es el mínimo requerido para tener un caso de prueba completo. Sin</w:t>
-      </w:r>
-      <w:r>
-        <w:t xml:space="preserve"> </w:t>
-      </w:r>
-      <w:r>
-        <w:t>embargo, un caso de prueba puede tener un número plural de criterios de aceptación, usualmente relacionados</w:t>
-      </w:r>
-      <w:r>
-        <w:t xml:space="preserve"> </w:t>
-      </w:r>
-      <w:r>
-        <w:t>al paso a paso de la prueba o validaciones derivadas de reglas de negocio particulares que están asociadas a</w:t>
-      </w:r>
-      <w:r>
-        <w:t xml:space="preserve"> </w:t>
-      </w:r>
-      <w:r>
-        <w:t>las historias de usuario o que de forma genérica le aplican.</w:t>
+        <w:t>El principal y más importante de los criterios de aceptación es el que valida y verifica el escenario del caso de prueba y su objetivo específico, además es el mínimo requerido para tener un caso de prueba completo. Sin embargo, un caso de prueba puede tener un número plural de criterios de aceptación, usualmente relacionados al paso a paso de la prueba o validaciones derivadas de reglas de negocio particulares que están asociadas a las historias de usuario o que de forma genérica le aplican.</w:t>
       </w:r>
     </w:p>
     <w:p>
@@ -3039,126 +2871,443 @@
       <w:r>
         <w:t xml:space="preserve">Presionamos el rol que queremos eliminar </w:t>
       </w:r>
-      <w:bookmarkStart w:id="5" w:name="_GoBack"/>
-      <w:bookmarkEnd w:id="5"/>
-    </w:p>
-    <w:p/>
-    <w:p>
-      <w:pPr>
-        <w:pStyle w:val="Ttulo3"/>
-      </w:pPr>
-      <w:r>
-        <w:t>Caso de Prueba: Consultar Roles</w:t>
-      </w:r>
-    </w:p>
-    <w:p>
-      <w:r>
-        <w:rPr>
-          <w:rStyle w:val="Textoennegrita"/>
-        </w:rPr>
-        <w:t>Descripción</w:t>
-      </w:r>
-      <w:r>
-        <w:t>: Verificar que un usuario con permisos pueda consultar los roles existentes en el sistema.</w:t>
-      </w:r>
-    </w:p>
-    <w:p>
-      <w:r>
-        <w:rPr>
-          <w:rStyle w:val="Textoennegrita"/>
-        </w:rPr>
-        <w:t>Precondiciones</w:t>
-      </w:r>
-      <w:r>
-        <w:t>:</w:t>
-      </w:r>
-    </w:p>
-    <w:p>
-      <w:r>
-        <w:t>El usuario tiene permisos para consultar roles.</w:t>
-      </w:r>
-    </w:p>
-    <w:p>
-      <w:proofErr w:type="gramStart"/>
-      <w:r>
-        <w:rPr>
-          <w:rStyle w:val="Textoennegrita"/>
-        </w:rPr>
-        <w:t>Pasos a Seguir</w:t>
-      </w:r>
-      <w:proofErr w:type="gramEnd"/>
-      <w:r>
-        <w:t>:</w:t>
-      </w:r>
-    </w:p>
-    <w:p>
-      <w:r>
-        <w:t>Navegar a la página de administración de roles.</w:t>
-      </w:r>
-    </w:p>
-    <w:p>
-      <w:r>
-        <w:lastRenderedPageBreak/>
-        <w:t>Visualizar la lista de roles existentes.</w:t>
-      </w:r>
-    </w:p>
-    <w:p>
-      <w:r>
-        <w:rPr>
-          <w:rStyle w:val="Textoennegrita"/>
-        </w:rPr>
-        <w:t>Resultados Esperados</w:t>
-      </w:r>
-      <w:r>
-        <w:t>:</w:t>
-      </w:r>
-    </w:p>
-    <w:p>
-      <w:r>
-        <w:t>El sistema muestra la lista de roles registrados en la base de datos.</w:t>
-      </w:r>
-    </w:p>
-    <w:p>
-      <w:r>
-        <w:t>Los detalles de cada rol son precisos y están completos.</w:t>
-      </w:r>
-    </w:p>
-    <w:p>
-      <w:r>
-        <w:t>El sistema permite la navegación entre diferentes roles de manera eficiente.</w:t>
-      </w:r>
-    </w:p>
-    <w:p>
-      <w:r>
-        <w:rPr>
-          <w:rStyle w:val="Textoennegrita"/>
-        </w:rPr>
-        <w:t>Resultados Obtenidos</w:t>
-      </w:r>
-      <w:r>
-        <w:t>:</w:t>
-      </w:r>
-    </w:p>
-    <w:p>
-      <w:r>
-        <w:t xml:space="preserve"> El sistema muestra la lista de roles registrados en la base de datos.</w:t>
-      </w:r>
-    </w:p>
-    <w:p>
-      <w:r>
-        <w:t xml:space="preserve"> Los detalles de cada rol son precisos y están completos.</w:t>
-      </w:r>
-    </w:p>
-    <w:p>
-      <w:r>
-        <w:t xml:space="preserve"> El sistema permite la navegación entre diferentes roles de manera eficiente.</w:t>
-      </w:r>
     </w:p>
     <w:p>
       <w:pPr>
         <w:pStyle w:val="Prrafodelista"/>
         <w:ind w:left="1080" w:firstLine="0"/>
       </w:pPr>
+      <w:r>
+        <w:rPr>
+          <w:noProof/>
+        </w:rPr>
+        <w:drawing>
+          <wp:inline distT="0" distB="0" distL="0" distR="0" wp14:anchorId="460E3DA4" wp14:editId="14EA408B">
+            <wp:extent cx="5943600" cy="3341370"/>
+            <wp:effectExtent l="0" t="0" r="0" b="0"/>
+            <wp:docPr id="3" name="Imagen 3"/>
+            <wp:cNvGraphicFramePr>
+              <a:graphicFrameLocks xmlns:a="http://schemas.openxmlformats.org/drawingml/2006/main" noChangeAspect="1"/>
+            </wp:cNvGraphicFramePr>
+            <a:graphic xmlns:a="http://schemas.openxmlformats.org/drawingml/2006/main">
+              <a:graphicData uri="http://schemas.openxmlformats.org/drawingml/2006/picture">
+                <pic:pic xmlns:pic="http://schemas.openxmlformats.org/drawingml/2006/picture">
+                  <pic:nvPicPr>
+                    <pic:cNvPr id="1" name=""/>
+                    <pic:cNvPicPr/>
+                  </pic:nvPicPr>
+                  <pic:blipFill>
+                    <a:blip r:embed="rId19"/>
+                    <a:stretch>
+                      <a:fillRect/>
+                    </a:stretch>
+                  </pic:blipFill>
+                  <pic:spPr>
+                    <a:xfrm>
+                      <a:off x="0" y="0"/>
+                      <a:ext cx="5943600" cy="3341370"/>
+                    </a:xfrm>
+                    <a:prstGeom prst="rect">
+                      <a:avLst/>
+                    </a:prstGeom>
+                  </pic:spPr>
+                </pic:pic>
+              </a:graphicData>
+            </a:graphic>
+          </wp:inline>
+        </w:drawing>
+      </w:r>
+    </w:p>
+    <w:p>
+      <w:pPr>
+        <w:pStyle w:val="Prrafodelista"/>
+        <w:numPr>
+          <w:ilvl w:val="0"/>
+          <w:numId w:val="2"/>
+        </w:numPr>
+      </w:pPr>
+      <w:r>
+        <w:t>Y se hará la eliminación</w:t>
+      </w:r>
+    </w:p>
+    <w:p/>
+    <w:p>
+      <w:pPr>
+        <w:pStyle w:val="Ttulo3"/>
+      </w:pPr>
+      <w:r>
+        <w:t>Caso de Prueba: Consultar Roles</w:t>
+      </w:r>
+    </w:p>
+    <w:p>
+      <w:r>
+        <w:rPr>
+          <w:rStyle w:val="Textoennegrita"/>
+        </w:rPr>
+        <w:t>Descripción</w:t>
+      </w:r>
+      <w:r>
+        <w:t>: Verificar que un usuario con permisos pueda consultar los roles existentes en el sistema.</w:t>
+      </w:r>
+    </w:p>
+    <w:p>
+      <w:r>
+        <w:rPr>
+          <w:rStyle w:val="Textoennegrita"/>
+        </w:rPr>
+        <w:t>Precondiciones</w:t>
+      </w:r>
+      <w:r>
+        <w:t>:</w:t>
+      </w:r>
+    </w:p>
+    <w:p>
+      <w:r>
+        <w:t>El usuario tiene permisos para consultar roles.</w:t>
+      </w:r>
+    </w:p>
+    <w:p>
+      <w:proofErr w:type="gramStart"/>
+      <w:r>
+        <w:rPr>
+          <w:rStyle w:val="Textoennegrita"/>
+        </w:rPr>
+        <w:t>Pasos a Seguir</w:t>
+      </w:r>
+      <w:proofErr w:type="gramEnd"/>
+      <w:r>
+        <w:t>:</w:t>
+      </w:r>
+    </w:p>
+    <w:p>
+      <w:r>
+        <w:t>Navegar a la página de administración de roles.</w:t>
+      </w:r>
+    </w:p>
+    <w:p>
+      <w:r>
+        <w:t>Visualizar la lista de roles existentes.</w:t>
+      </w:r>
+    </w:p>
+    <w:p>
+      <w:r>
+        <w:rPr>
+          <w:rStyle w:val="Textoennegrita"/>
+        </w:rPr>
+        <w:t>Resultados Esperados</w:t>
+      </w:r>
+      <w:r>
+        <w:t>:</w:t>
+      </w:r>
+    </w:p>
+    <w:p>
+      <w:r>
+        <w:t>El sistema muestra la lista de roles registrados en la base de datos.</w:t>
+      </w:r>
+    </w:p>
+    <w:p>
+      <w:r>
+        <w:t>Los detalles de cada rol son precisos y están completos.</w:t>
+      </w:r>
+    </w:p>
+    <w:p>
+      <w:r>
+        <w:t>El sistema permite la navegación entre diferentes roles de manera eficiente.</w:t>
+      </w:r>
+    </w:p>
+    <w:p>
+      <w:r>
+        <w:rPr>
+          <w:rStyle w:val="Textoennegrita"/>
+        </w:rPr>
+        <w:t>Resultados Obtenidos</w:t>
+      </w:r>
+      <w:r>
+        <w:t>:</w:t>
+      </w:r>
+    </w:p>
+    <w:p>
+      <w:r>
+        <w:t xml:space="preserve"> El sistema muestra la lista de roles registrados en la base de datos.</w:t>
+      </w:r>
+    </w:p>
+    <w:p>
+      <w:r>
+        <w:t xml:space="preserve"> Los detalles de cada rol son precisos y están completos.</w:t>
+      </w:r>
+    </w:p>
+    <w:p>
+      <w:r>
+        <w:t xml:space="preserve"> El sistema permite la navegación entre diferentes roles de manera eficiente.</w:t>
+      </w:r>
+    </w:p>
+    <w:p>
+      <w:r>
+        <w:rPr>
+          <w:noProof/>
+        </w:rPr>
+        <w:lastRenderedPageBreak/>
+        <mc:AlternateContent>
+          <mc:Choice Requires="wps">
+            <w:drawing>
+              <wp:anchor distT="0" distB="0" distL="114300" distR="114300" simplePos="0" relativeHeight="251670528" behindDoc="0" locked="0" layoutInCell="1" allowOverlap="1" wp14:anchorId="36790C30" wp14:editId="3238164A">
+                <wp:simplePos x="0" y="0"/>
+                <wp:positionH relativeFrom="column">
+                  <wp:posOffset>1194486</wp:posOffset>
+                </wp:positionH>
+                <wp:positionV relativeFrom="paragraph">
+                  <wp:posOffset>1359243</wp:posOffset>
+                </wp:positionV>
+                <wp:extent cx="601363" cy="576649"/>
+                <wp:effectExtent l="38100" t="38100" r="27305" b="33020"/>
+                <wp:wrapNone/>
+                <wp:docPr id="5" name="Conector recto de flecha 5"/>
+                <wp:cNvGraphicFramePr/>
+                <a:graphic xmlns:a="http://schemas.openxmlformats.org/drawingml/2006/main">
+                  <a:graphicData uri="http://schemas.microsoft.com/office/word/2010/wordprocessingShape">
+                    <wps:wsp>
+                      <wps:cNvCnPr/>
+                      <wps:spPr>
+                        <a:xfrm flipH="1" flipV="1">
+                          <a:off x="0" y="0"/>
+                          <a:ext cx="601363" cy="576649"/>
+                        </a:xfrm>
+                        <a:prstGeom prst="straightConnector1">
+                          <a:avLst/>
+                        </a:prstGeom>
+                        <a:ln>
+                          <a:solidFill>
+                            <a:srgbClr val="FF0000"/>
+                          </a:solidFill>
+                          <a:tailEnd type="triangle"/>
+                        </a:ln>
+                      </wps:spPr>
+                      <wps:style>
+                        <a:lnRef idx="3">
+                          <a:schemeClr val="accent1"/>
+                        </a:lnRef>
+                        <a:fillRef idx="0">
+                          <a:schemeClr val="accent1"/>
+                        </a:fillRef>
+                        <a:effectRef idx="2">
+                          <a:schemeClr val="accent1"/>
+                        </a:effectRef>
+                        <a:fontRef idx="minor">
+                          <a:schemeClr val="tx1"/>
+                        </a:fontRef>
+                      </wps:style>
+                      <wps:bodyPr/>
+                    </wps:wsp>
+                  </a:graphicData>
+                </a:graphic>
+              </wp:anchor>
+            </w:drawing>
+          </mc:Choice>
+          <mc:Fallback>
+            <w:pict>
+              <v:shapetype w14:anchorId="3D16BFFE" id="_x0000_t32" coordsize="21600,21600" o:spt="32" o:oned="t" path="m,l21600,21600e" filled="f">
+                <v:path arrowok="t" fillok="f" o:connecttype="none"/>
+                <o:lock v:ext="edit" shapetype="t"/>
+              </v:shapetype>
+              <v:shape id="Conector recto de flecha 5" o:spid="_x0000_s1026" type="#_x0000_t32" style="position:absolute;margin-left:94.05pt;margin-top:107.05pt;width:47.35pt;height:45.4pt;flip:x y;z-index:251670528;visibility:visible;mso-wrap-style:square;mso-wrap-distance-left:9pt;mso-wrap-distance-top:0;mso-wrap-distance-right:9pt;mso-wrap-distance-bottom:0;mso-position-horizontal:absolute;mso-position-horizontal-relative:text;mso-position-vertical:absolute;mso-position-vertical-relative:text" o:gfxdata="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" strokecolor="red" strokeweight="1.5pt">
+                <v:stroke endarrow="block" joinstyle="miter"/>
+              </v:shape>
+            </w:pict>
+          </mc:Fallback>
+        </mc:AlternateContent>
+      </w:r>
+      <w:r>
+        <w:rPr>
+          <w:noProof/>
+        </w:rPr>
+        <w:drawing>
+          <wp:inline distT="0" distB="0" distL="0" distR="0" wp14:anchorId="1F6085EA" wp14:editId="18239CA7">
+            <wp:extent cx="5943600" cy="3341370"/>
+            <wp:effectExtent l="0" t="0" r="0" b="0"/>
+            <wp:docPr id="4" name="Imagen 4"/>
+            <wp:cNvGraphicFramePr>
+              <a:graphicFrameLocks xmlns:a="http://schemas.openxmlformats.org/drawingml/2006/main" noChangeAspect="1"/>
+            </wp:cNvGraphicFramePr>
+            <a:graphic xmlns:a="http://schemas.openxmlformats.org/drawingml/2006/main">
+              <a:graphicData uri="http://schemas.openxmlformats.org/drawingml/2006/picture">
+                <pic:pic xmlns:pic="http://schemas.openxmlformats.org/drawingml/2006/picture">
+                  <pic:nvPicPr>
+                    <pic:cNvPr id="1" name=""/>
+                    <pic:cNvPicPr/>
+                  </pic:nvPicPr>
+                  <pic:blipFill>
+                    <a:blip r:embed="rId14"/>
+                    <a:stretch>
+                      <a:fillRect/>
+                    </a:stretch>
+                  </pic:blipFill>
+                  <pic:spPr>
+                    <a:xfrm>
+                      <a:off x="0" y="0"/>
+                      <a:ext cx="5943600" cy="3341370"/>
+                    </a:xfrm>
+                    <a:prstGeom prst="rect">
+                      <a:avLst/>
+                    </a:prstGeom>
+                  </pic:spPr>
+                </pic:pic>
+              </a:graphicData>
+            </a:graphic>
+          </wp:inline>
+        </w:drawing>
+      </w:r>
+    </w:p>
+    <w:p>
+      <w:pPr>
+        <w:pStyle w:val="Prrafodelista"/>
+        <w:numPr>
+          <w:ilvl w:val="0"/>
+          <w:numId w:val="2"/>
+        </w:numPr>
+      </w:pPr>
+      <w:r>
+        <w:t>Se oprime consultar roles</w:t>
+      </w:r>
+    </w:p>
+    <w:p>
+      <w:pPr>
+        <w:pStyle w:val="Prrafodelista"/>
+        <w:ind w:left="1080" w:firstLine="0"/>
+      </w:pPr>
+      <w:r>
+        <w:rPr>
+          <w:noProof/>
+        </w:rPr>
+        <w:drawing>
+          <wp:inline distT="0" distB="0" distL="0" distR="0" wp14:anchorId="24F8084A" wp14:editId="35CF5E31">
+            <wp:extent cx="5943600" cy="3341370"/>
+            <wp:effectExtent l="0" t="0" r="0" b="0"/>
+            <wp:docPr id="6" name="Imagen 6"/>
+            <wp:cNvGraphicFramePr>
+              <a:graphicFrameLocks xmlns:a="http://schemas.openxmlformats.org/drawingml/2006/main" noChangeAspect="1"/>
+            </wp:cNvGraphicFramePr>
+            <a:graphic xmlns:a="http://schemas.openxmlformats.org/drawingml/2006/main">
+              <a:graphicData uri="http://schemas.openxmlformats.org/drawingml/2006/picture">
+                <pic:pic xmlns:pic="http://schemas.openxmlformats.org/drawingml/2006/picture">
+                  <pic:nvPicPr>
+                    <pic:cNvPr id="1" name=""/>
+                    <pic:cNvPicPr/>
+                  </pic:nvPicPr>
+                  <pic:blipFill>
+                    <a:blip r:embed="rId20"/>
+                    <a:stretch>
+                      <a:fillRect/>
+                    </a:stretch>
+                  </pic:blipFill>
+                  <pic:spPr>
+                    <a:xfrm>
+                      <a:off x="0" y="0"/>
+                      <a:ext cx="5943600" cy="3341370"/>
+                    </a:xfrm>
+                    <a:prstGeom prst="rect">
+                      <a:avLst/>
+                    </a:prstGeom>
+                  </pic:spPr>
+                </pic:pic>
+              </a:graphicData>
+            </a:graphic>
+          </wp:inline>
+        </w:drawing>
+      </w:r>
+    </w:p>
+    <w:p>
+      <w:pPr>
+        <w:pStyle w:val="Prrafodelista"/>
+        <w:numPr>
+          <w:ilvl w:val="0"/>
+          <w:numId w:val="2"/>
+        </w:numPr>
+      </w:pPr>
+      <w:r>
+        <w:t>Se visualiza los roles</w:t>
+      </w:r>
+    </w:p>
+    <w:p>
+      <w:pPr>
+        <w:pStyle w:val="Prrafodelista"/>
+        <w:ind w:left="1080" w:firstLine="0"/>
+      </w:pPr>
+    </w:p>
+    <w:p>
+      <w:pPr>
+        <w:pStyle w:val="Ttulo3"/>
+        <w:jc w:val="center"/>
+      </w:pPr>
+      <w:r>
+        <w:lastRenderedPageBreak/>
+        <w:t>6 FINALIZACIÓN DE PRUEBAS</w:t>
+      </w:r>
+    </w:p>
+    <w:p>
+      <w:r>
+        <w:t>Una vez finalizadas las pruebas relacionadas en cada iteración, El funcional verifica el</w:t>
+      </w:r>
+    </w:p>
+    <w:p>
+      <w:r>
+        <w:t>resultado de las pruebas y si no se presentan fallas, dará su aval para que entre a</w:t>
+      </w:r>
+    </w:p>
+    <w:p>
+      <w:r>
+        <w:t>comité y se realice el despliegue en ambiente productivo, Cada uno de los estados</w:t>
+      </w:r>
+    </w:p>
+    <w:p>
+      <w:r>
+        <w:t>tanto de las historias de usuario como los casos de pruebas debe ser diligenciado y</w:t>
+      </w:r>
+    </w:p>
+    <w:p>
+      <w:r>
+        <w:t>cerrados y dar comienzo a la implementación de los nuevos desarrollos.</w:t>
+      </w:r>
+    </w:p>
+    <w:p>
+      <w:pPr>
+        <w:pStyle w:val="Prrafodelista"/>
+        <w:ind w:left="1080" w:firstLine="0"/>
+      </w:pPr>
+    </w:p>
+    <w:p>
+      <w:pPr>
+        <w:pStyle w:val="Ttulo3"/>
+        <w:jc w:val="center"/>
+      </w:pPr>
+      <w:r>
+        <w:t xml:space="preserve">7. </w:t>
+      </w:r>
+      <w:r>
+        <w:t>ENTREGABLES</w:t>
+      </w:r>
+    </w:p>
+    <w:p>
+      <w:bookmarkStart w:id="5" w:name="_GoBack"/>
+      <w:r>
+        <w:t>Documento Informe de evidencia de la ejecución de las pruebas análisis de</w:t>
+      </w:r>
+    </w:p>
+    <w:p>
+      <w:r>
+        <w:t>resultados de esas pruebas Exportado de la misma aplicación en formato PDF.</w:t>
+      </w:r>
+    </w:p>
+    <w:bookmarkEnd w:id="5"/>
+    <w:p>
+      <w:pPr>
+        <w:ind w:left="720" w:firstLine="0"/>
+      </w:pPr>
+    </w:p>
+    <w:p>
+      <w:pPr>
+        <w:pStyle w:val="Prrafodelista"/>
+        <w:ind w:left="1080" w:firstLine="0"/>
+      </w:pPr>
     </w:p>
     <w:p>
       <w:pPr>
@@ -3166,7 +3315,7 @@
       </w:pPr>
     </w:p>
     <w:sectPr>
-      <w:headerReference w:type="default" r:id="rId19"/>
+      <w:headerReference w:type="default" r:id="rId21"/>
       <w:pgSz w:w="12240" w:h="15840"/>
       <w:pgMar w:top="1440" w:right="1440" w:bottom="1440" w:left="1440" w:header="709" w:footer="709" w:gutter="0"/>
       <w:pgNumType w:start="1"/>

</xml_diff>